<commit_message>
Add Tailwind CSS for react
</commit_message>
<xml_diff>
--- a/Gomycode Project.docx
+++ b/Gomycode Project.docx
@@ -3987,6 +3987,68 @@
         <w:t>javascript</w:t>
       </w:r>
       <w:proofErr w:type="spellEnd"/>
+      <w:r>
+        <w:rPr>
+          <w:rFonts w:ascii="Times New Roman" w:hAnsi="Times New Roman" w:cs="Times New Roman"/>
+          <w:b/>
+          <w:sz w:val="24"/>
+          <w:szCs w:val="24"/>
+        </w:rPr>
+        <w:t xml:space="preserve"> </w:t>
+      </w:r>
+      <w:r>
+        <w:rPr>
+          <w:rFonts w:ascii="Times New Roman" w:hAnsi="Times New Roman" w:cs="Times New Roman"/>
+          <w:b/>
+          <w:sz w:val="24"/>
+          <w:szCs w:val="24"/>
+        </w:rPr>
+        <w:sym w:font="Wingdings" w:char="F0E0"/>
+      </w:r>
+      <w:r>
+        <w:rPr>
+          <w:rFonts w:ascii="Times New Roman" w:hAnsi="Times New Roman" w:cs="Times New Roman"/>
+          <w:b/>
+          <w:sz w:val="24"/>
+          <w:szCs w:val="24"/>
+        </w:rPr>
+        <w:t xml:space="preserve"> </w:t>
+      </w:r>
+      <w:r>
+        <w:rPr>
+          <w:rFonts w:ascii="Times New Roman" w:hAnsi="Times New Roman" w:cs="Times New Roman"/>
+          <w:b/>
+          <w:color w:val="FF0000"/>
+          <w:sz w:val="24"/>
+          <w:szCs w:val="24"/>
+          <w:highlight w:val="yellow"/>
+        </w:rPr>
+        <w:t xml:space="preserve">for </w:t>
+      </w:r>
+      <w:proofErr w:type="spellStart"/>
+      <w:r>
+        <w:rPr>
+          <w:rFonts w:ascii="Times New Roman" w:hAnsi="Times New Roman" w:cs="Times New Roman"/>
+          <w:b/>
+          <w:color w:val="FF0000"/>
+          <w:sz w:val="24"/>
+          <w:szCs w:val="24"/>
+          <w:highlight w:val="yellow"/>
+        </w:rPr>
+        <w:t>some</w:t>
+      </w:r>
+      <w:proofErr w:type="spellEnd"/>
+      <w:r>
+        <w:rPr>
+          <w:rFonts w:ascii="Times New Roman" w:hAnsi="Times New Roman" w:cs="Times New Roman"/>
+          <w:b/>
+          <w:color w:val="FF0000"/>
+          <w:sz w:val="24"/>
+          <w:szCs w:val="24"/>
+          <w:highlight w:val="yellow"/>
+        </w:rPr>
+        <w:t xml:space="preserve"> component</w:t>
+      </w:r>
     </w:p>
     <w:p>
       <w:pPr>
@@ -4377,6 +4439,1021 @@
           <w:lang w:val="en-US"/>
         </w:rPr>
         <w:t xml:space="preserve"> for react</w:t>
+      </w:r>
+      <w:r>
+        <w:rPr>
+          <w:rFonts w:ascii="Times New Roman" w:hAnsi="Times New Roman" w:cs="Times New Roman"/>
+          <w:b/>
+          <w:color w:val="FF0000"/>
+          <w:sz w:val="24"/>
+          <w:szCs w:val="24"/>
+          <w:lang w:val="en-US"/>
+        </w:rPr>
+        <w:t xml:space="preserve"> </w:t>
+      </w:r>
+      <w:r>
+        <w:rPr>
+          <w:rFonts w:ascii="Times New Roman" w:hAnsi="Times New Roman" w:cs="Times New Roman"/>
+          <w:b/>
+          <w:color w:val="FF0000"/>
+          <w:sz w:val="24"/>
+          <w:szCs w:val="24"/>
+          <w:lang w:val="en-US"/>
+        </w:rPr>
+        <w:sym w:font="Wingdings" w:char="F0E0"/>
+      </w:r>
+      <w:r>
+        <w:rPr>
+          <w:rFonts w:ascii="Times New Roman" w:hAnsi="Times New Roman" w:cs="Times New Roman"/>
+          <w:b/>
+          <w:color w:val="FF0000"/>
+          <w:sz w:val="24"/>
+          <w:szCs w:val="24"/>
+          <w:lang w:val="en-US"/>
+        </w:rPr>
+        <w:t xml:space="preserve"> I choose it</w:t>
+      </w:r>
+    </w:p>
+    <w:p>
+      <w:pPr>
+        <w:pStyle w:val="Paragraphedeliste"/>
+        <w:ind w:left="1080"/>
+        <w:rPr>
+          <w:rFonts w:ascii="Times New Roman" w:hAnsi="Times New Roman" w:cs="Times New Roman"/>
+          <w:b/>
+          <w:color w:val="FF0000"/>
+          <w:sz w:val="24"/>
+          <w:szCs w:val="24"/>
+          <w:lang w:val="en-US"/>
+        </w:rPr>
+      </w:pPr>
+      <w:hyperlink r:id="rId12" w:history="1">
+        <w:r>
+          <w:rPr>
+            <w:rStyle w:val="Lienhypertexte"/>
+            <w:rFonts w:ascii="Times New Roman" w:hAnsi="Times New Roman" w:cs="Times New Roman"/>
+            <w:b/>
+            <w:sz w:val="24"/>
+            <w:szCs w:val="24"/>
+            <w:lang w:val="en-US"/>
+          </w:rPr>
+          <w:t>https://nerdcave.com/tailwind-cheat-sheet</w:t>
+        </w:r>
+      </w:hyperlink>
+    </w:p>
+    <w:p>
+      <w:pPr>
+        <w:pStyle w:val="Paragraphedeliste"/>
+        <w:ind w:left="1080"/>
+        <w:rPr>
+          <w:rFonts w:ascii="Times New Roman" w:hAnsi="Times New Roman" w:cs="Times New Roman"/>
+          <w:b/>
+          <w:color w:val="FF0000"/>
+          <w:sz w:val="24"/>
+          <w:szCs w:val="24"/>
+          <w:lang w:val="en-US"/>
+        </w:rPr>
+      </w:pPr>
+      <w:hyperlink r:id="rId13" w:history="1">
+        <w:r>
+          <w:rPr>
+            <w:rStyle w:val="Lienhypertexte"/>
+            <w:rFonts w:ascii="Times New Roman" w:hAnsi="Times New Roman" w:cs="Times New Roman"/>
+            <w:b/>
+            <w:sz w:val="24"/>
+            <w:szCs w:val="24"/>
+            <w:lang w:val="en-US"/>
+          </w:rPr>
+          <w:t>https://tailwindcss.com/docs/guides/create-react-app</w:t>
+        </w:r>
+      </w:hyperlink>
+    </w:p>
+    <w:p>
+      <w:pPr>
+        <w:pStyle w:val="Paragraphedeliste"/>
+        <w:ind w:left="1080"/>
+        <w:rPr>
+          <w:rFonts w:ascii="Times New Roman" w:hAnsi="Times New Roman" w:cs="Times New Roman"/>
+          <w:b/>
+          <w:color w:val="FF0000"/>
+          <w:sz w:val="24"/>
+          <w:szCs w:val="24"/>
+          <w:lang w:val="en-US"/>
+        </w:rPr>
+      </w:pPr>
+      <w:hyperlink r:id="rId14" w:history="1">
+        <w:r>
+          <w:rPr>
+            <w:rStyle w:val="Lienhypertexte"/>
+            <w:rFonts w:ascii="Times New Roman" w:hAnsi="Times New Roman" w:cs="Times New Roman"/>
+            <w:b/>
+            <w:sz w:val="24"/>
+            <w:szCs w:val="24"/>
+            <w:lang w:val="en-US"/>
+          </w:rPr>
+          <w:t>https://larainfo.com/blogs/how-to-install-tailwind-css-in-react</w:t>
+        </w:r>
+      </w:hyperlink>
+    </w:p>
+    <w:p>
+      <w:pPr>
+        <w:pStyle w:val="Paragraphedeliste"/>
+        <w:ind w:left="1080"/>
+        <w:rPr>
+          <w:rFonts w:ascii="Times New Roman" w:hAnsi="Times New Roman" w:cs="Times New Roman"/>
+          <w:b/>
+          <w:color w:val="FF0000"/>
+          <w:sz w:val="24"/>
+          <w:szCs w:val="24"/>
+          <w:lang w:val="en-US"/>
+        </w:rPr>
+      </w:pPr>
+    </w:p>
+    <w:p>
+      <w:pPr>
+        <w:pStyle w:val="Titre2"/>
+        <w:rPr>
+          <w:lang w:val="en-US"/>
+        </w:rPr>
+      </w:pPr>
+      <w:r>
+        <w:rPr>
+          <w:lang w:val="en-US"/>
+        </w:rPr>
+        <w:t>Install Tailwind CSS</w:t>
+      </w:r>
+    </w:p>
+    <w:p>
+      <w:pPr>
+        <w:pStyle w:val="NormalWeb"/>
+        <w:rPr>
+          <w:lang w:val="en-US"/>
+        </w:rPr>
+      </w:pPr>
+      <w:r>
+        <w:rPr>
+          <w:lang w:val="en-US"/>
+        </w:rPr>
+        <w:t xml:space="preserve">Install </w:t>
+      </w:r>
+      <w:proofErr w:type="spellStart"/>
+      <w:r>
+        <w:rPr>
+          <w:rStyle w:val="CodeHTML"/>
+          <w:lang w:val="en-US"/>
+        </w:rPr>
+        <w:t>tailwindcss</w:t>
+      </w:r>
+      <w:proofErr w:type="spellEnd"/>
+      <w:r>
+        <w:rPr>
+          <w:lang w:val="en-US"/>
+        </w:rPr>
+        <w:t xml:space="preserve"> and its peer dependencies via </w:t>
+      </w:r>
+      <w:proofErr w:type="spellStart"/>
+      <w:r>
+        <w:rPr>
+          <w:lang w:val="en-US"/>
+        </w:rPr>
+        <w:t>npm</w:t>
+      </w:r>
+      <w:proofErr w:type="spellEnd"/>
+      <w:r>
+        <w:rPr>
+          <w:lang w:val="en-US"/>
+        </w:rPr>
+        <w:t xml:space="preserve">, and then run the init command to generate both </w:t>
+      </w:r>
+      <w:proofErr w:type="spellStart"/>
+      <w:r>
+        <w:rPr>
+          <w:rStyle w:val="CodeHTML"/>
+          <w:lang w:val="en-US"/>
+        </w:rPr>
+        <w:t>tailwind.config.js</w:t>
+      </w:r>
+      <w:proofErr w:type="spellEnd"/>
+      <w:r>
+        <w:rPr>
+          <w:lang w:val="en-US"/>
+        </w:rPr>
+        <w:t xml:space="preserve"> and </w:t>
+      </w:r>
+      <w:proofErr w:type="spellStart"/>
+      <w:r>
+        <w:rPr>
+          <w:rStyle w:val="CodeHTML"/>
+          <w:lang w:val="en-US"/>
+        </w:rPr>
+        <w:t>postcss.config.js</w:t>
+      </w:r>
+      <w:proofErr w:type="spellEnd"/>
+      <w:r>
+        <w:rPr>
+          <w:lang w:val="en-US"/>
+        </w:rPr>
+        <w:t>.</w:t>
+      </w:r>
+    </w:p>
+    <w:p>
+      <w:pPr>
+        <w:rPr>
+          <w:lang w:val="en-US"/>
+        </w:rPr>
+      </w:pPr>
+      <w:r>
+        <w:rPr>
+          <w:lang w:val="en-US"/>
+        </w:rPr>
+        <w:t>Terminal</w:t>
+      </w:r>
+    </w:p>
+    <w:p>
+      <w:pPr>
+        <w:pStyle w:val="PrformatHTML"/>
+        <w:rPr>
+          <w:b/>
+          <w:color w:val="FF0000"/>
+          <w:lang w:val="en-US"/>
+        </w:rPr>
+      </w:pPr>
+      <w:proofErr w:type="spellStart"/>
+      <w:proofErr w:type="gramStart"/>
+      <w:r>
+        <w:rPr>
+          <w:rStyle w:val="flex-auto"/>
+          <w:b/>
+          <w:color w:val="FF0000"/>
+          <w:lang w:val="en-US"/>
+        </w:rPr>
+        <w:t>npm</w:t>
+      </w:r>
+      <w:proofErr w:type="spellEnd"/>
+      <w:proofErr w:type="gramEnd"/>
+      <w:r>
+        <w:rPr>
+          <w:rStyle w:val="flex-auto"/>
+          <w:b/>
+          <w:color w:val="FF0000"/>
+          <w:lang w:val="en-US"/>
+        </w:rPr>
+        <w:t xml:space="preserve"> install -D </w:t>
+      </w:r>
+      <w:proofErr w:type="spellStart"/>
+      <w:r>
+        <w:rPr>
+          <w:rStyle w:val="flex-auto"/>
+          <w:b/>
+          <w:color w:val="FF0000"/>
+          <w:lang w:val="en-US"/>
+        </w:rPr>
+        <w:t>tailwindcss</w:t>
+      </w:r>
+      <w:proofErr w:type="spellEnd"/>
+      <w:r>
+        <w:rPr>
+          <w:rStyle w:val="flex-auto"/>
+          <w:b/>
+          <w:color w:val="FF0000"/>
+          <w:lang w:val="en-US"/>
+        </w:rPr>
+        <w:t xml:space="preserve"> </w:t>
+      </w:r>
+      <w:proofErr w:type="spellStart"/>
+      <w:r>
+        <w:rPr>
+          <w:rStyle w:val="flex-auto"/>
+          <w:b/>
+          <w:color w:val="FF0000"/>
+          <w:lang w:val="en-US"/>
+        </w:rPr>
+        <w:t>postcss</w:t>
+      </w:r>
+      <w:proofErr w:type="spellEnd"/>
+      <w:r>
+        <w:rPr>
+          <w:rStyle w:val="flex-auto"/>
+          <w:b/>
+          <w:color w:val="FF0000"/>
+          <w:lang w:val="en-US"/>
+        </w:rPr>
+        <w:t xml:space="preserve"> </w:t>
+      </w:r>
+      <w:proofErr w:type="spellStart"/>
+      <w:r>
+        <w:rPr>
+          <w:rStyle w:val="flex-auto"/>
+          <w:b/>
+          <w:color w:val="FF0000"/>
+          <w:lang w:val="en-US"/>
+        </w:rPr>
+        <w:t>autoprefixer</w:t>
+      </w:r>
+      <w:proofErr w:type="spellEnd"/>
+    </w:p>
+    <w:p>
+      <w:pPr>
+        <w:pStyle w:val="PrformatHTML"/>
+        <w:rPr>
+          <w:b/>
+          <w:color w:val="FF0000"/>
+          <w:lang w:val="en-US"/>
+        </w:rPr>
+      </w:pPr>
+      <w:proofErr w:type="spellStart"/>
+      <w:proofErr w:type="gramStart"/>
+      <w:r>
+        <w:rPr>
+          <w:rStyle w:val="flex-auto"/>
+          <w:b/>
+          <w:color w:val="FF0000"/>
+          <w:lang w:val="en-US"/>
+        </w:rPr>
+        <w:t>npx</w:t>
+      </w:r>
+      <w:proofErr w:type="spellEnd"/>
+      <w:proofErr w:type="gramEnd"/>
+      <w:r>
+        <w:rPr>
+          <w:rStyle w:val="flex-auto"/>
+          <w:b/>
+          <w:color w:val="FF0000"/>
+          <w:lang w:val="en-US"/>
+        </w:rPr>
+        <w:t xml:space="preserve"> </w:t>
+      </w:r>
+      <w:proofErr w:type="spellStart"/>
+      <w:r>
+        <w:rPr>
+          <w:rStyle w:val="flex-auto"/>
+          <w:b/>
+          <w:color w:val="FF0000"/>
+          <w:lang w:val="en-US"/>
+        </w:rPr>
+        <w:t>tailwindcss</w:t>
+      </w:r>
+      <w:proofErr w:type="spellEnd"/>
+      <w:r>
+        <w:rPr>
+          <w:rStyle w:val="flex-auto"/>
+          <w:b/>
+          <w:color w:val="FF0000"/>
+          <w:lang w:val="en-US"/>
+        </w:rPr>
+        <w:t xml:space="preserve"> init -p</w:t>
+      </w:r>
+    </w:p>
+    <w:p>
+      <w:pPr>
+        <w:pStyle w:val="Titre2"/>
+        <w:rPr>
+          <w:lang w:val="en-US"/>
+        </w:rPr>
+      </w:pPr>
+      <w:r>
+        <w:rPr>
+          <w:rFonts w:hAnsi="Symbol"/>
+        </w:rPr>
+        <w:t></w:t>
+      </w:r>
+      <w:r>
+        <w:rPr>
+          <w:lang w:val="en-US"/>
+        </w:rPr>
+        <w:t xml:space="preserve">  Configure your template paths</w:t>
+      </w:r>
+    </w:p>
+    <w:p>
+      <w:pPr>
+        <w:pStyle w:val="NormalWeb"/>
+        <w:rPr>
+          <w:lang w:val="en-US"/>
+        </w:rPr>
+      </w:pPr>
+      <w:r>
+        <w:rPr>
+          <w:lang w:val="en-US"/>
+        </w:rPr>
+        <w:t xml:space="preserve">Add the paths to all of your template files in your </w:t>
+      </w:r>
+      <w:proofErr w:type="spellStart"/>
+      <w:r>
+        <w:rPr>
+          <w:rStyle w:val="CodeHTML"/>
+          <w:lang w:val="en-US"/>
+        </w:rPr>
+        <w:t>tailwind.config.js</w:t>
+      </w:r>
+      <w:proofErr w:type="spellEnd"/>
+      <w:r>
+        <w:rPr>
+          <w:lang w:val="en-US"/>
+        </w:rPr>
+        <w:t xml:space="preserve"> file.</w:t>
+      </w:r>
+    </w:p>
+    <w:p>
+      <w:pPr>
+        <w:rPr>
+          <w:lang w:val="en-US"/>
+        </w:rPr>
+      </w:pPr>
+      <w:proofErr w:type="spellStart"/>
+      <w:r>
+        <w:rPr>
+          <w:lang w:val="en-US"/>
+        </w:rPr>
+        <w:t>tailwind.config.js</w:t>
+      </w:r>
+      <w:proofErr w:type="spellEnd"/>
+    </w:p>
+    <w:p>
+      <w:pPr>
+        <w:pStyle w:val="PrformatHTML"/>
+        <w:rPr>
+          <w:b/>
+          <w:color w:val="FF0000"/>
+        </w:rPr>
+      </w:pPr>
+      <w:proofErr w:type="spellStart"/>
+      <w:r>
+        <w:rPr>
+          <w:rStyle w:val="token"/>
+          <w:b/>
+          <w:color w:val="FF0000"/>
+        </w:rPr>
+        <w:t>module.exports</w:t>
+      </w:r>
+      <w:proofErr w:type="spellEnd"/>
+      <w:r>
+        <w:rPr>
+          <w:rStyle w:val="token"/>
+          <w:b/>
+          <w:color w:val="FF0000"/>
+        </w:rPr>
+        <w:t xml:space="preserve"> = {  content: [    "./</w:t>
+      </w:r>
+      <w:proofErr w:type="spellStart"/>
+      <w:r>
+        <w:rPr>
+          <w:rStyle w:val="token"/>
+          <w:b/>
+          <w:color w:val="FF0000"/>
+        </w:rPr>
+        <w:t>src</w:t>
+      </w:r>
+      <w:proofErr w:type="spellEnd"/>
+      <w:r>
+        <w:rPr>
+          <w:rStyle w:val="token"/>
+          <w:b/>
+          <w:color w:val="FF0000"/>
+        </w:rPr>
+        <w:t>/**/*.{</w:t>
+      </w:r>
+      <w:proofErr w:type="spellStart"/>
+      <w:r>
+        <w:rPr>
+          <w:rStyle w:val="token"/>
+          <w:b/>
+          <w:color w:val="FF0000"/>
+        </w:rPr>
+        <w:t>js,jsx,ts,tsx</w:t>
+      </w:r>
+      <w:proofErr w:type="spellEnd"/>
+      <w:r>
+        <w:rPr>
+          <w:rStyle w:val="token"/>
+          <w:b/>
+          <w:color w:val="FF0000"/>
+        </w:rPr>
+        <w:t xml:space="preserve">}",  ],  </w:t>
+      </w:r>
+      <w:proofErr w:type="spellStart"/>
+      <w:r>
+        <w:rPr>
+          <w:rStyle w:val="token"/>
+          <w:b/>
+          <w:color w:val="FF0000"/>
+        </w:rPr>
+        <w:t>theme</w:t>
+      </w:r>
+      <w:proofErr w:type="spellEnd"/>
+      <w:r>
+        <w:rPr>
+          <w:rStyle w:val="token"/>
+          <w:b/>
+          <w:color w:val="FF0000"/>
+        </w:rPr>
+        <w:t xml:space="preserve">: {    </w:t>
+      </w:r>
+      <w:proofErr w:type="spellStart"/>
+      <w:r>
+        <w:rPr>
+          <w:rStyle w:val="token"/>
+          <w:b/>
+          <w:color w:val="FF0000"/>
+        </w:rPr>
+        <w:t>extend</w:t>
+      </w:r>
+      <w:proofErr w:type="spellEnd"/>
+      <w:r>
+        <w:rPr>
+          <w:rStyle w:val="token"/>
+          <w:b/>
+          <w:color w:val="FF0000"/>
+        </w:rPr>
+        <w:t>: {},  },  plugins: [],}</w:t>
+      </w:r>
+    </w:p>
+    <w:p>
+      <w:pPr>
+        <w:pStyle w:val="Titre2"/>
+        <w:rPr>
+          <w:lang w:val="en-US"/>
+        </w:rPr>
+      </w:pPr>
+      <w:r>
+        <w:rPr>
+          <w:rFonts w:hAnsi="Symbol"/>
+        </w:rPr>
+        <w:t></w:t>
+      </w:r>
+      <w:r>
+        <w:rPr>
+          <w:lang w:val="en-US"/>
+        </w:rPr>
+        <w:t xml:space="preserve">  Add the Tailwind directives to your CSS</w:t>
+      </w:r>
+    </w:p>
+    <w:p>
+      <w:pPr>
+        <w:pStyle w:val="NormalWeb"/>
+        <w:rPr>
+          <w:lang w:val="en-US"/>
+        </w:rPr>
+      </w:pPr>
+      <w:r>
+        <w:rPr>
+          <w:lang w:val="en-US"/>
+        </w:rPr>
+        <w:t xml:space="preserve">Add the </w:t>
+      </w:r>
+      <w:r>
+        <w:rPr>
+          <w:rStyle w:val="CodeHTML"/>
+          <w:lang w:val="en-US"/>
+        </w:rPr>
+        <w:t>@tailwind</w:t>
+      </w:r>
+      <w:r>
+        <w:rPr>
+          <w:lang w:val="en-US"/>
+        </w:rPr>
+        <w:t xml:space="preserve"> directives for each of Tailwind’s layers to your </w:t>
+      </w:r>
+      <w:r>
+        <w:rPr>
+          <w:rStyle w:val="CodeHTML"/>
+          <w:lang w:val="en-US"/>
+        </w:rPr>
+        <w:t>./</w:t>
+      </w:r>
+      <w:proofErr w:type="spellStart"/>
+      <w:r>
+        <w:rPr>
+          <w:rStyle w:val="CodeHTML"/>
+          <w:lang w:val="en-US"/>
+        </w:rPr>
+        <w:t>src</w:t>
+      </w:r>
+      <w:proofErr w:type="spellEnd"/>
+      <w:r>
+        <w:rPr>
+          <w:rStyle w:val="CodeHTML"/>
+          <w:lang w:val="en-US"/>
+        </w:rPr>
+        <w:t>/index.css</w:t>
+      </w:r>
+      <w:r>
+        <w:rPr>
+          <w:lang w:val="en-US"/>
+        </w:rPr>
+        <w:t xml:space="preserve"> file.</w:t>
+      </w:r>
+    </w:p>
+    <w:p>
+      <w:pPr>
+        <w:rPr>
+          <w:lang w:val="en-US"/>
+        </w:rPr>
+      </w:pPr>
+      <w:r>
+        <w:rPr>
+          <w:lang w:val="en-US"/>
+        </w:rPr>
+        <w:t>index.css</w:t>
+      </w:r>
+    </w:p>
+    <w:p>
+      <w:pPr>
+        <w:pStyle w:val="PrformatHTML"/>
+        <w:rPr>
+          <w:rStyle w:val="CodeHTML"/>
+          <w:b/>
+          <w:color w:val="FF0000"/>
+          <w:lang w:val="en-US"/>
+        </w:rPr>
+      </w:pPr>
+      <w:r>
+        <w:rPr>
+          <w:rStyle w:val="token"/>
+          <w:b/>
+          <w:color w:val="FF0000"/>
+          <w:lang w:val="en-US"/>
+        </w:rPr>
+        <w:t>@tailwind base;</w:t>
+      </w:r>
+    </w:p>
+    <w:p>
+      <w:pPr>
+        <w:pStyle w:val="PrformatHTML"/>
+        <w:rPr>
+          <w:rStyle w:val="CodeHTML"/>
+          <w:b/>
+          <w:color w:val="FF0000"/>
+          <w:lang w:val="en-US"/>
+        </w:rPr>
+      </w:pPr>
+      <w:r>
+        <w:rPr>
+          <w:rStyle w:val="token"/>
+          <w:b/>
+          <w:color w:val="FF0000"/>
+          <w:lang w:val="en-US"/>
+        </w:rPr>
+        <w:t>@tailwind components;</w:t>
+      </w:r>
+    </w:p>
+    <w:p>
+      <w:pPr>
+        <w:pStyle w:val="PrformatHTML"/>
+        <w:rPr>
+          <w:b/>
+          <w:color w:val="FF0000"/>
+          <w:lang w:val="en-US"/>
+        </w:rPr>
+      </w:pPr>
+      <w:r>
+        <w:rPr>
+          <w:rStyle w:val="token"/>
+          <w:b/>
+          <w:color w:val="FF0000"/>
+          <w:lang w:val="en-US"/>
+        </w:rPr>
+        <w:t>@tailwind utilities;</w:t>
+      </w:r>
+    </w:p>
+    <w:p>
+      <w:pPr>
+        <w:pStyle w:val="Titre2"/>
+        <w:rPr>
+          <w:lang w:val="en-US"/>
+        </w:rPr>
+      </w:pPr>
+      <w:r>
+        <w:rPr>
+          <w:rFonts w:hAnsi="Symbol"/>
+        </w:rPr>
+        <w:t></w:t>
+      </w:r>
+      <w:r>
+        <w:rPr>
+          <w:lang w:val="en-US"/>
+        </w:rPr>
+        <w:t xml:space="preserve">  Start your build process</w:t>
+      </w:r>
+    </w:p>
+    <w:p>
+      <w:pPr>
+        <w:pStyle w:val="NormalWeb"/>
+        <w:rPr>
+          <w:lang w:val="en-US"/>
+        </w:rPr>
+      </w:pPr>
+      <w:r>
+        <w:rPr>
+          <w:lang w:val="en-US"/>
+        </w:rPr>
+        <w:t xml:space="preserve">Run your build process with </w:t>
+      </w:r>
+      <w:proofErr w:type="spellStart"/>
+      <w:r>
+        <w:rPr>
+          <w:rStyle w:val="CodeHTML"/>
+          <w:lang w:val="en-US"/>
+        </w:rPr>
+        <w:t>npm</w:t>
+      </w:r>
+      <w:proofErr w:type="spellEnd"/>
+      <w:r>
+        <w:rPr>
+          <w:rStyle w:val="CodeHTML"/>
+          <w:lang w:val="en-US"/>
+        </w:rPr>
+        <w:t xml:space="preserve"> run start</w:t>
+      </w:r>
+      <w:r>
+        <w:rPr>
+          <w:lang w:val="en-US"/>
+        </w:rPr>
+        <w:t>.</w:t>
+      </w:r>
+    </w:p>
+    <w:p>
+      <w:pPr>
+        <w:rPr>
+          <w:lang w:val="en-US"/>
+        </w:rPr>
+      </w:pPr>
+      <w:r>
+        <w:rPr>
+          <w:lang w:val="en-US"/>
+        </w:rPr>
+        <w:t>Terminal</w:t>
+      </w:r>
+    </w:p>
+    <w:p>
+      <w:pPr>
+        <w:pStyle w:val="PrformatHTML"/>
+        <w:rPr>
+          <w:rStyle w:val="flex-auto"/>
+          <w:b/>
+          <w:color w:val="FF0000"/>
+          <w:lang w:val="en-US"/>
+        </w:rPr>
+      </w:pPr>
+      <w:proofErr w:type="spellStart"/>
+      <w:proofErr w:type="gramStart"/>
+      <w:r>
+        <w:rPr>
+          <w:rStyle w:val="flex-auto"/>
+          <w:b/>
+          <w:color w:val="FF0000"/>
+          <w:lang w:val="en-US"/>
+        </w:rPr>
+        <w:t>npm</w:t>
+      </w:r>
+      <w:proofErr w:type="spellEnd"/>
+      <w:proofErr w:type="gramEnd"/>
+      <w:r>
+        <w:rPr>
+          <w:rStyle w:val="flex-auto"/>
+          <w:b/>
+          <w:color w:val="FF0000"/>
+          <w:lang w:val="en-US"/>
+        </w:rPr>
+        <w:t xml:space="preserve"> run </w:t>
+      </w:r>
+      <w:r>
+        <w:rPr>
+          <w:rStyle w:val="flex-auto"/>
+          <w:b/>
+          <w:color w:val="FF0000"/>
+          <w:lang w:val="en-US"/>
+        </w:rPr>
+        <w:t>build</w:t>
+      </w:r>
+    </w:p>
+    <w:p>
+      <w:pPr>
+        <w:pStyle w:val="PrformatHTML"/>
+        <w:rPr>
+          <w:b/>
+          <w:color w:val="FF0000"/>
+          <w:lang w:val="en-US"/>
+        </w:rPr>
+      </w:pPr>
+      <w:proofErr w:type="spellStart"/>
+      <w:r>
+        <w:rPr>
+          <w:rStyle w:val="flex-auto"/>
+          <w:b/>
+          <w:color w:val="FF0000"/>
+          <w:lang w:val="en-US"/>
+        </w:rPr>
+        <w:t>Npm</w:t>
+      </w:r>
+      <w:proofErr w:type="spellEnd"/>
+      <w:r>
+        <w:rPr>
+          <w:rStyle w:val="flex-auto"/>
+          <w:b/>
+          <w:color w:val="FF0000"/>
+          <w:lang w:val="en-US"/>
+        </w:rPr>
+        <w:t xml:space="preserve"> </w:t>
+      </w:r>
+      <w:r>
+        <w:rPr>
+          <w:rStyle w:val="flex-auto"/>
+          <w:b/>
+          <w:color w:val="FF0000"/>
+          <w:lang w:val="en-US"/>
+        </w:rPr>
+        <w:t>start</w:t>
+      </w:r>
+      <w:r>
+        <w:rPr>
+          <w:rStyle w:val="flex-auto"/>
+          <w:b/>
+          <w:color w:val="FF0000"/>
+          <w:lang w:val="en-US"/>
+        </w:rPr>
+        <w:t xml:space="preserve"> if not </w:t>
+      </w:r>
+      <w:proofErr w:type="spellStart"/>
+      <w:r>
+        <w:rPr>
+          <w:rStyle w:val="flex-auto"/>
+          <w:b/>
+          <w:color w:val="FF0000"/>
+          <w:lang w:val="en-US"/>
+        </w:rPr>
+        <w:t>vite</w:t>
+      </w:r>
+      <w:proofErr w:type="spellEnd"/>
+      <w:r>
+        <w:rPr>
+          <w:rStyle w:val="flex-auto"/>
+          <w:b/>
+          <w:color w:val="FF0000"/>
+          <w:lang w:val="en-US"/>
+        </w:rPr>
+        <w:t xml:space="preserve">, </w:t>
+      </w:r>
+      <w:r>
+        <w:rPr>
+          <w:rStyle w:val="flex-auto"/>
+          <w:b/>
+          <w:color w:val="FF0000"/>
+          <w:lang w:val="en-US"/>
+        </w:rPr>
+        <w:sym w:font="Wingdings" w:char="F0E0"/>
+      </w:r>
+      <w:r>
+        <w:rPr>
+          <w:rStyle w:val="flex-auto"/>
+          <w:b/>
+          <w:color w:val="FF0000"/>
+          <w:lang w:val="en-US"/>
+        </w:rPr>
+        <w:t xml:space="preserve"> if </w:t>
+      </w:r>
+      <w:proofErr w:type="spellStart"/>
+      <w:r>
+        <w:rPr>
+          <w:rStyle w:val="flex-auto"/>
+          <w:b/>
+          <w:color w:val="FF0000"/>
+          <w:lang w:val="en-US"/>
+        </w:rPr>
+        <w:t>vite</w:t>
+      </w:r>
+      <w:proofErr w:type="spellEnd"/>
+      <w:r>
+        <w:rPr>
+          <w:rStyle w:val="flex-auto"/>
+          <w:b/>
+          <w:color w:val="FF0000"/>
+          <w:lang w:val="en-US"/>
+        </w:rPr>
+        <w:t xml:space="preserve"> we run: </w:t>
+      </w:r>
+      <w:proofErr w:type="spellStart"/>
+      <w:r>
+        <w:rPr>
+          <w:rStyle w:val="flex-auto"/>
+          <w:b/>
+          <w:color w:val="FF0000"/>
+          <w:lang w:val="en-US"/>
+        </w:rPr>
+        <w:t>npm</w:t>
+      </w:r>
+      <w:proofErr w:type="spellEnd"/>
+      <w:r>
+        <w:rPr>
+          <w:rStyle w:val="flex-auto"/>
+          <w:b/>
+          <w:color w:val="FF0000"/>
+          <w:lang w:val="en-US"/>
+        </w:rPr>
+        <w:t xml:space="preserve"> run dev</w:t>
+      </w:r>
+    </w:p>
+    <w:p>
+      <w:pPr>
+        <w:pStyle w:val="Titre2"/>
+        <w:rPr>
+          <w:lang w:val="en-US"/>
+        </w:rPr>
+      </w:pPr>
+      <w:r>
+        <w:rPr>
+          <w:rFonts w:hAnsi="Symbol"/>
+        </w:rPr>
+        <w:t></w:t>
+      </w:r>
+      <w:r>
+        <w:rPr>
+          <w:lang w:val="en-US"/>
+        </w:rPr>
+        <w:t xml:space="preserve">  Start using Tailwind in your project</w:t>
+      </w:r>
+    </w:p>
+    <w:p>
+      <w:pPr>
+        <w:pStyle w:val="NormalWeb"/>
+        <w:rPr>
+          <w:lang w:val="en-US"/>
+        </w:rPr>
+      </w:pPr>
+      <w:r>
+        <w:rPr>
+          <w:lang w:val="en-US"/>
+        </w:rPr>
+        <w:t>Start using Tailwind’s utility classes to style your content.</w:t>
+      </w:r>
+    </w:p>
+    <w:p>
+      <w:pPr>
+        <w:rPr>
+          <w:lang w:val="en-US"/>
+        </w:rPr>
+      </w:pPr>
+      <w:r>
+        <w:rPr>
+          <w:lang w:val="en-US"/>
+        </w:rPr>
+        <w:t>App.js</w:t>
+      </w:r>
+    </w:p>
+    <w:p>
+      <w:pPr>
+        <w:pStyle w:val="PrformatHTML"/>
+      </w:pPr>
+      <w:proofErr w:type="gramStart"/>
+      <w:r>
+        <w:rPr>
+          <w:rStyle w:val="token"/>
+          <w:lang w:val="en-US"/>
+        </w:rPr>
+        <w:t>export</w:t>
+      </w:r>
+      <w:proofErr w:type="gramEnd"/>
+      <w:r>
+        <w:rPr>
+          <w:rStyle w:val="token"/>
+          <w:lang w:val="en-US"/>
+        </w:rPr>
+        <w:t xml:space="preserve"> default function App() {  return (    &lt;h1 </w:t>
+      </w:r>
+      <w:proofErr w:type="spellStart"/>
+      <w:r>
+        <w:rPr>
+          <w:rStyle w:val="token"/>
+          <w:lang w:val="en-US"/>
+        </w:rPr>
+        <w:t>className</w:t>
+      </w:r>
+      <w:proofErr w:type="spellEnd"/>
+      <w:r>
+        <w:rPr>
+          <w:rStyle w:val="token"/>
+          <w:lang w:val="en-US"/>
+        </w:rPr>
+        <w:t xml:space="preserve">="text-3xl font-bold underline"&gt;      Hello world!    </w:t>
+      </w:r>
+      <w:r>
+        <w:rPr>
+          <w:rStyle w:val="token"/>
+        </w:rPr>
+        <w:t>&lt;/h1</w:t>
+      </w:r>
+      <w:proofErr w:type="gramStart"/>
+      <w:r>
+        <w:rPr>
+          <w:rStyle w:val="token"/>
+        </w:rPr>
+        <w:t>&gt;  )</w:t>
+      </w:r>
+      <w:proofErr w:type="gramEnd"/>
+      <w:r>
+        <w:rPr>
+          <w:rStyle w:val="token"/>
+        </w:rPr>
+        <w:t>}</w:t>
       </w:r>
     </w:p>
     <w:p>
@@ -5344,6 +6421,31 @@
       <w:lang w:eastAsia="fr-FR"/>
     </w:rPr>
   </w:style>
+  <w:style w:type="paragraph" w:styleId="Titre2">
+    <w:name w:val="heading 2"/>
+    <w:basedOn w:val="Normal"/>
+    <w:next w:val="Normal"/>
+    <w:link w:val="Titre2Car"/>
+    <w:uiPriority w:val="9"/>
+    <w:semiHidden/>
+    <w:unhideWhenUsed/>
+    <w:qFormat/>
+    <w:rsid w:val="00365F7B"/>
+    <w:pPr>
+      <w:keepNext/>
+      <w:keepLines/>
+      <w:spacing w:before="200" w:after="0"/>
+      <w:outlineLvl w:val="1"/>
+    </w:pPr>
+    <w:rPr>
+      <w:rFonts w:asciiTheme="majorHAnsi" w:eastAsiaTheme="majorEastAsia" w:hAnsiTheme="majorHAnsi" w:cstheme="majorBidi"/>
+      <w:b/>
+      <w:bCs/>
+      <w:color w:val="4F81BD" w:themeColor="accent1"/>
+      <w:sz w:val="26"/>
+      <w:szCs w:val="26"/>
+    </w:rPr>
+  </w:style>
   <w:style w:type="character" w:default="1" w:styleId="Policepardfaut">
     <w:name w:val="Default Paragraph Font"/>
     <w:uiPriority w:val="1"/>
@@ -5402,7 +6504,6 @@
     <w:name w:val="Hyperlink"/>
     <w:basedOn w:val="Policepardfaut"/>
     <w:uiPriority w:val="99"/>
-    <w:semiHidden/>
     <w:unhideWhenUsed/>
     <w:rsid w:val="0045391E"/>
     <w:rPr>
@@ -5548,6 +6649,49 @@
       <w:i/>
       <w:iCs/>
     </w:rPr>
+  </w:style>
+  <w:style w:type="character" w:customStyle="1" w:styleId="Titre2Car">
+    <w:name w:val="Titre 2 Car"/>
+    <w:basedOn w:val="Policepardfaut"/>
+    <w:link w:val="Titre2"/>
+    <w:uiPriority w:val="9"/>
+    <w:semiHidden/>
+    <w:rsid w:val="00365F7B"/>
+    <w:rPr>
+      <w:rFonts w:asciiTheme="majorHAnsi" w:eastAsiaTheme="majorEastAsia" w:hAnsiTheme="majorHAnsi" w:cstheme="majorBidi"/>
+      <w:b/>
+      <w:bCs/>
+      <w:color w:val="4F81BD" w:themeColor="accent1"/>
+      <w:sz w:val="26"/>
+      <w:szCs w:val="26"/>
+    </w:rPr>
+  </w:style>
+  <w:style w:type="paragraph" w:styleId="NormalWeb">
+    <w:name w:val="Normal (Web)"/>
+    <w:basedOn w:val="Normal"/>
+    <w:uiPriority w:val="99"/>
+    <w:semiHidden/>
+    <w:unhideWhenUsed/>
+    <w:rsid w:val="00365F7B"/>
+    <w:pPr>
+      <w:spacing w:before="100" w:beforeAutospacing="1" w:after="100" w:afterAutospacing="1" w:line="240" w:lineRule="auto"/>
+    </w:pPr>
+    <w:rPr>
+      <w:rFonts w:ascii="Times New Roman" w:eastAsia="Times New Roman" w:hAnsi="Times New Roman" w:cs="Times New Roman"/>
+      <w:sz w:val="24"/>
+      <w:szCs w:val="24"/>
+      <w:lang w:eastAsia="fr-FR"/>
+    </w:rPr>
+  </w:style>
+  <w:style w:type="character" w:customStyle="1" w:styleId="flex-auto">
+    <w:name w:val="flex-auto"/>
+    <w:basedOn w:val="Policepardfaut"/>
+    <w:rsid w:val="00365F7B"/>
+  </w:style>
+  <w:style w:type="character" w:customStyle="1" w:styleId="token">
+    <w:name w:val="token"/>
+    <w:basedOn w:val="Policepardfaut"/>
+    <w:rsid w:val="00365F7B"/>
   </w:style>
 </w:styles>
 </file>

</xml_diff>